<commit_message>
Juny lasts session with podio scraper
</commit_message>
<xml_diff>
--- a/outputDocs/CASH AGREEMENT Mahlon Driver.docx
+++ b/outputDocs/CASH AGREEMENT Mahlon Driver.docx
@@ -447,7 +447,7 @@
         <w:rPr>
           <w:rFonts w:eastAsia="Roboto"/>
         </w:rPr>
-        <w:t xml:space="preserve">undefined</w:t>
+        <w:t xml:space="preserve">2900</w:t>
       </w:r>
       <w:proofErr w:type="spellStart"/>
       <w:r>
@@ -1533,7 +1533,7 @@
         <w:rPr>
           <w:rFonts w:eastAsia="Roboto"/>
         </w:rPr>
-        <w:t xml:space="preserve">undefined</w:t>
+        <w:t xml:space="preserve">2900</w:t>
       </w:r>
       <w:proofErr w:type="spellStart"/>
       <w:r>
@@ -1560,7 +1560,7 @@
         <w:rPr>
           <w:rFonts w:eastAsia="Roboto"/>
         </w:rPr>
-        <w:t xml:space="preserve">undefined</w:t>
+        <w:t xml:space="preserve">2900</w:t>
       </w:r>
       <w:proofErr w:type="spellStart"/>
       <w:proofErr w:type="gramStart"/>
@@ -2077,7 +2077,7 @@
         <w:t xml:space="preserve">Date: </w:t>
       </w:r>
       <w:r>
-        <w:t xml:space="preserve">4/1/2022</w:t>
+        <w:t xml:space="preserve">5/1/2022</w:t>
       </w:r>
       <w:r>
         <w:t/>

</xml_diff>